<commit_message>
Added queries on pois
Updated_ Q1 Q2 Q3

Added Q4 Q4

Started development on street based queries

Co-Authored-By: Giacomo Detomaso <57029496+GiacomoDetomaso@users.noreply.github.com>
</commit_message>
<xml_diff>
--- a/miscellaneous/Proposte queries NON strutturato.docx
+++ b/miscellaneous/Proposte queries NON strutturato.docx
@@ -405,18 +405,50 @@
     <w:p>
       <w:pPr>
         <w:pStyle w:val="Paragrafoelenco"/>
-        <w:rPr>
-          <w:b/>
-          <w:bCs/>
-        </w:rPr>
       </w:pPr>
       <w:r>
         <w:lastRenderedPageBreak/>
         <w:t>Individuare tutti i BnB che</w:t>
       </w:r>
       <w:r>
-        <w:t xml:space="preserve"> distano entro una certa distanza da POI e Parchi cercando di sfruttare le strade.</w:t>
-      </w:r>
+        <w:t xml:space="preserve"> distano entro una certa distanza da POI e Parchi cercando di sfruttare le strade</w:t>
+      </w:r>
+      <w:r>
+        <w:t>.</w:t>
+      </w:r>
+    </w:p>
+    <w:p>
+      <w:pPr>
+        <w:pStyle w:val="Paragrafoelenco"/>
+        <w:numPr>
+          <w:ilvl w:val="0"/>
+          <w:numId w:val="1"/>
+        </w:numPr>
+        <w:rPr>
+          <w:b/>
+          <w:bCs/>
+        </w:rPr>
+      </w:pPr>
+      <w:r>
+        <w:rPr>
+          <w:b/>
+          <w:bCs/>
+        </w:rPr>
+        <w:t>Variazione prezzo case</w:t>
+      </w:r>
+    </w:p>
+    <w:p>
+      <w:pPr>
+        <w:pStyle w:val="Paragrafoelenco"/>
+      </w:pPr>
+      <w:r>
+        <w:t>Variazione del prezzo di un’appartamento all’aumentare della distanza stradale da un parco importante di NYC</w:t>
+      </w:r>
+    </w:p>
+    <w:p>
+      <w:pPr>
+        <w:pStyle w:val="Paragrafoelenco"/>
+      </w:pPr>
     </w:p>
     <w:sectPr>
       <w:pgSz w:w="11906" w:h="16838"/>
@@ -433,7 +465,7 @@
   <w:abstractNum w:abstractNumId="0" w15:restartNumberingAfterBreak="0">
     <w:nsid w:val="5A2624FC"/>
     <w:multiLevelType w:val="hybridMultilevel"/>
-    <w:tmpl w:val="ABCA0FC4"/>
+    <w:tmpl w:val="8CD41766"/>
     <w:lvl w:ilvl="0" w:tplc="0410000F">
       <w:start w:val="1"/>
       <w:numFmt w:val="decimal"/>

</xml_diff>